<commit_message>
FINAL COMMIT - README done
</commit_message>
<xml_diff>
--- a/README.docx
+++ b/README.docx
@@ -96,6 +96,45 @@
     </w:p>
     <w:p>
       <w:pPr>
+        <w:jc w:val="center"/>
+        <w:rPr>
+          <w:b/>
+          <w:bCs/>
+          <w:rtl/>
+        </w:rPr>
+      </w:pPr>
+      <w:r>
+        <w:rPr>
+          <w:rFonts w:hint="cs"/>
+          <w:b/>
+          <w:bCs/>
+          <w:highlight w:val="yellow"/>
+          <w:rtl/>
+        </w:rPr>
+        <w:t xml:space="preserve">מגישים: מישל שומילוב </w:t>
+      </w:r>
+      <w:r>
+        <w:rPr>
+          <w:b/>
+          <w:bCs/>
+          <w:highlight w:val="yellow"/>
+          <w:rtl/>
+        </w:rPr>
+        <w:t>–</w:t>
+      </w:r>
+      <w:r>
+        <w:rPr>
+          <w:rFonts w:hint="cs"/>
+          <w:b/>
+          <w:bCs/>
+          <w:highlight w:val="yellow"/>
+          <w:rtl/>
+        </w:rPr>
+        <w:t xml:space="preserve"> 206415747, שון פורמן - 211420476</w:t>
+      </w:r>
+    </w:p>
+    <w:p>
+      <w:pPr>
         <w:rPr>
           <w:rtl/>
         </w:rPr>
@@ -109,21 +148,16 @@
       </w:r>
     </w:p>
     <w:p>
-      <w:pPr>
-        <w:rPr>
-          <w:rtl/>
-        </w:rPr>
-      </w:pPr>
       <w:r>
         <w:rPr>
           <w:rFonts w:cs="Arial"/>
           <w:rtl/>
         </w:rPr>
         <w:drawing>
-          <wp:inline distT="0" distB="0" distL="0" distR="0" wp14:anchorId="3EABF684" wp14:editId="21801D45">
-            <wp:extent cx="5731510" cy="857885"/>
+          <wp:inline distT="0" distB="0" distL="0" distR="0" wp14:anchorId="6B7082C7" wp14:editId="1F4D9E8E">
+            <wp:extent cx="5731510" cy="1238250"/>
             <wp:effectExtent l="0" t="0" r="2540" b="0"/>
-            <wp:docPr id="825874272" name="Picture 1"/>
+            <wp:docPr id="1350262367" name="Picture 1" descr="A screen shot of a computer&#10;&#10;Description automatically generated"/>
             <wp:cNvGraphicFramePr>
               <a:graphicFrameLocks xmlns:a="http://schemas.openxmlformats.org/drawingml/2006/main" noChangeAspect="1"/>
             </wp:cNvGraphicFramePr>
@@ -131,7 +165,7 @@
               <a:graphicData uri="http://schemas.openxmlformats.org/drawingml/2006/picture">
                 <pic:pic xmlns:pic="http://schemas.openxmlformats.org/drawingml/2006/picture">
                   <pic:nvPicPr>
-                    <pic:cNvPr id="825874272" name=""/>
+                    <pic:cNvPr id="1350262367" name="Picture 1" descr="A screen shot of a computer&#10;&#10;Description automatically generated"/>
                     <pic:cNvPicPr/>
                   </pic:nvPicPr>
                   <pic:blipFill>
@@ -143,7 +177,7 @@
                   <pic:spPr>
                     <a:xfrm>
                       <a:off x="0" y="0"/>
-                      <a:ext cx="5731510" cy="857885"/>
+                      <a:ext cx="5731510" cy="1238250"/>
                     </a:xfrm>
                     <a:prstGeom prst="rect">
                       <a:avLst/>
@@ -159,9 +193,6 @@
     <w:p>
       <w:pPr>
         <w:jc w:val="center"/>
-        <w:rPr>
-          <w:rtl/>
-        </w:rPr>
       </w:pPr>
       <w:r>
         <w:rPr>
@@ -169,10 +200,10 @@
           <w:rtl/>
         </w:rPr>
         <w:drawing>
-          <wp:inline distT="0" distB="0" distL="0" distR="0" wp14:anchorId="749D77F6" wp14:editId="496E2076">
-            <wp:extent cx="2991267" cy="1895740"/>
-            <wp:effectExtent l="0" t="0" r="0" b="9525"/>
-            <wp:docPr id="1216240663" name="Picture 1" descr="A screenshot of a computer program&#10;&#10;Description automatically generated"/>
+          <wp:inline distT="0" distB="0" distL="0" distR="0" wp14:anchorId="3DA8AB1D" wp14:editId="055083B2">
+            <wp:extent cx="4611274" cy="2377440"/>
+            <wp:effectExtent l="0" t="0" r="0" b="3810"/>
+            <wp:docPr id="1790928642" name="Picture 1" descr="A computer screen shot of a black screen&#10;&#10;Description automatically generated"/>
             <wp:cNvGraphicFramePr>
               <a:graphicFrameLocks xmlns:a="http://schemas.openxmlformats.org/drawingml/2006/main" noChangeAspect="1"/>
             </wp:cNvGraphicFramePr>
@@ -180,7 +211,7 @@
               <a:graphicData uri="http://schemas.openxmlformats.org/drawingml/2006/picture">
                 <pic:pic xmlns:pic="http://schemas.openxmlformats.org/drawingml/2006/picture">
                   <pic:nvPicPr>
-                    <pic:cNvPr id="1216240663" name="Picture 1" descr="A screenshot of a computer program&#10;&#10;Description automatically generated"/>
+                    <pic:cNvPr id="1790928642" name="Picture 1" descr="A computer screen shot of a black screen&#10;&#10;Description automatically generated"/>
                     <pic:cNvPicPr/>
                   </pic:nvPicPr>
                   <pic:blipFill>
@@ -192,7 +223,7 @@
                   <pic:spPr>
                     <a:xfrm>
                       <a:off x="0" y="0"/>
-                      <a:ext cx="2991267" cy="1895740"/>
+                      <a:ext cx="4628801" cy="2386476"/>
                     </a:xfrm>
                     <a:prstGeom prst="rect">
                       <a:avLst/>
@@ -208,6 +239,9 @@
     <w:p>
       <w:pPr>
         <w:jc w:val="center"/>
+        <w:rPr>
+          <w:rFonts w:hint="cs"/>
+        </w:rPr>
       </w:pPr>
       <w:r>
         <w:rPr>
@@ -215,10 +249,10 @@
           <w:rtl/>
         </w:rPr>
         <w:drawing>
-          <wp:inline distT="0" distB="0" distL="0" distR="0" wp14:anchorId="55B5C85E" wp14:editId="5108FCD0">
-            <wp:extent cx="5649113" cy="1343212"/>
-            <wp:effectExtent l="0" t="0" r="8890" b="9525"/>
-            <wp:docPr id="1313667820" name="Picture 1" descr="A black screen with white text&#10;&#10;Description automatically generated"/>
+          <wp:inline distT="0" distB="0" distL="0" distR="0" wp14:anchorId="4BC8085F" wp14:editId="02CFE648">
+            <wp:extent cx="4617645" cy="3578087"/>
+            <wp:effectExtent l="0" t="0" r="0" b="3810"/>
+            <wp:docPr id="1621306709" name="Picture 1"/>
             <wp:cNvGraphicFramePr>
               <a:graphicFrameLocks xmlns:a="http://schemas.openxmlformats.org/drawingml/2006/main" noChangeAspect="1"/>
             </wp:cNvGraphicFramePr>
@@ -226,7 +260,7 @@
               <a:graphicData uri="http://schemas.openxmlformats.org/drawingml/2006/picture">
                 <pic:pic xmlns:pic="http://schemas.openxmlformats.org/drawingml/2006/picture">
                   <pic:nvPicPr>
-                    <pic:cNvPr id="1313667820" name="Picture 1" descr="A black screen with white text&#10;&#10;Description automatically generated"/>
+                    <pic:cNvPr id="1621306709" name=""/>
                     <pic:cNvPicPr/>
                   </pic:nvPicPr>
                   <pic:blipFill>
@@ -238,7 +272,7 @@
                   <pic:spPr>
                     <a:xfrm>
                       <a:off x="0" y="0"/>
-                      <a:ext cx="5649113" cy="1343212"/>
+                      <a:ext cx="4654686" cy="3606789"/>
                     </a:xfrm>
                     <a:prstGeom prst="rect">
                       <a:avLst/>
@@ -254,17 +288,21 @@
     <w:p>
       <w:pPr>
         <w:jc w:val="center"/>
+        <w:rPr>
+          <w:rFonts w:hint="cs"/>
+        </w:rPr>
       </w:pPr>
       <w:r>
         <w:rPr>
           <w:rFonts w:cs="Arial"/>
           <w:rtl/>
         </w:rPr>
+        <w:lastRenderedPageBreak/>
         <w:drawing>
-          <wp:inline distT="0" distB="0" distL="0" distR="0" wp14:anchorId="64CBF9A3" wp14:editId="5CC46821">
-            <wp:extent cx="5731510" cy="2844165"/>
-            <wp:effectExtent l="0" t="0" r="2540" b="0"/>
-            <wp:docPr id="1168638867" name="Picture 1"/>
+          <wp:inline distT="0" distB="0" distL="0" distR="0" wp14:anchorId="2ECE52F0" wp14:editId="1EDD36A1">
+            <wp:extent cx="5731510" cy="2396490"/>
+            <wp:effectExtent l="0" t="0" r="2540" b="3810"/>
+            <wp:docPr id="1274330763" name="Picture 1"/>
             <wp:cNvGraphicFramePr>
               <a:graphicFrameLocks xmlns:a="http://schemas.openxmlformats.org/drawingml/2006/main" noChangeAspect="1"/>
             </wp:cNvGraphicFramePr>
@@ -272,7 +310,7 @@
               <a:graphicData uri="http://schemas.openxmlformats.org/drawingml/2006/picture">
                 <pic:pic xmlns:pic="http://schemas.openxmlformats.org/drawingml/2006/picture">
                   <pic:nvPicPr>
-                    <pic:cNvPr id="1168638867" name=""/>
+                    <pic:cNvPr id="1274330763" name=""/>
                     <pic:cNvPicPr/>
                   </pic:nvPicPr>
                   <pic:blipFill>
@@ -284,7 +322,7 @@
                   <pic:spPr>
                     <a:xfrm>
                       <a:off x="0" y="0"/>
-                      <a:ext cx="5731510" cy="2844165"/>
+                      <a:ext cx="5731510" cy="2396490"/>
                     </a:xfrm>
                     <a:prstGeom prst="rect">
                       <a:avLst/>
@@ -298,20 +336,16 @@
       </w:r>
     </w:p>
     <w:p>
-      <w:pPr>
-        <w:jc w:val="center"/>
-      </w:pPr>
       <w:r>
         <w:rPr>
           <w:rFonts w:cs="Arial"/>
           <w:rtl/>
         </w:rPr>
-        <w:lastRenderedPageBreak/>
         <w:drawing>
-          <wp:inline distT="0" distB="0" distL="0" distR="0" wp14:anchorId="689021B3" wp14:editId="70F7C5E6">
-            <wp:extent cx="5731510" cy="2181860"/>
-            <wp:effectExtent l="0" t="0" r="2540" b="8890"/>
-            <wp:docPr id="843189722" name="Picture 1" descr="A computer screen shot of a black screen&#10;&#10;Description automatically generated"/>
+          <wp:inline distT="0" distB="0" distL="0" distR="0" wp14:anchorId="212AC7AF" wp14:editId="7F3DB7DF">
+            <wp:extent cx="5731510" cy="2538095"/>
+            <wp:effectExtent l="0" t="0" r="2540" b="0"/>
+            <wp:docPr id="1377456505" name="Picture 1"/>
             <wp:cNvGraphicFramePr>
               <a:graphicFrameLocks xmlns:a="http://schemas.openxmlformats.org/drawingml/2006/main" noChangeAspect="1"/>
             </wp:cNvGraphicFramePr>
@@ -319,7 +353,7 @@
               <a:graphicData uri="http://schemas.openxmlformats.org/drawingml/2006/picture">
                 <pic:pic xmlns:pic="http://schemas.openxmlformats.org/drawingml/2006/picture">
                   <pic:nvPicPr>
-                    <pic:cNvPr id="843189722" name="Picture 1" descr="A computer screen shot of a black screen&#10;&#10;Description automatically generated"/>
+                    <pic:cNvPr id="1377456505" name=""/>
                     <pic:cNvPicPr/>
                   </pic:nvPicPr>
                   <pic:blipFill>
@@ -331,7 +365,7 @@
                   <pic:spPr>
                     <a:xfrm>
                       <a:off x="0" y="0"/>
-                      <a:ext cx="5731510" cy="2181860"/>
+                      <a:ext cx="5731510" cy="2538095"/>
                     </a:xfrm>
                     <a:prstGeom prst="rect">
                       <a:avLst/>
@@ -346,169 +380,100 @@
     </w:p>
     <w:p>
       <w:pPr>
-        <w:jc w:val="center"/>
-        <w:rPr>
-          <w:rtl/>
-        </w:rPr>
-      </w:pPr>
-      <w:r>
-        <w:rPr>
-          <w:rFonts w:cs="Arial"/>
-          <w:rtl/>
-        </w:rPr>
-        <w:drawing>
-          <wp:inline distT="0" distB="0" distL="0" distR="0" wp14:anchorId="172697C6" wp14:editId="1B1063BE">
-            <wp:extent cx="5731510" cy="2195195"/>
-            <wp:effectExtent l="0" t="0" r="2540" b="0"/>
-            <wp:docPr id="1974119611" name="Picture 1" descr="A screenshot of a computer program&#10;&#10;Description automatically generated"/>
-            <wp:cNvGraphicFramePr>
-              <a:graphicFrameLocks xmlns:a="http://schemas.openxmlformats.org/drawingml/2006/main" noChangeAspect="1"/>
-            </wp:cNvGraphicFramePr>
-            <a:graphic xmlns:a="http://schemas.openxmlformats.org/drawingml/2006/main">
-              <a:graphicData uri="http://schemas.openxmlformats.org/drawingml/2006/picture">
-                <pic:pic xmlns:pic="http://schemas.openxmlformats.org/drawingml/2006/picture">
-                  <pic:nvPicPr>
-                    <pic:cNvPr id="1974119611" name="Picture 1" descr="A screenshot of a computer program&#10;&#10;Description automatically generated"/>
-                    <pic:cNvPicPr/>
-                  </pic:nvPicPr>
-                  <pic:blipFill>
-                    <a:blip r:embed="rId10"/>
-                    <a:stretch>
-                      <a:fillRect/>
-                    </a:stretch>
-                  </pic:blipFill>
-                  <pic:spPr>
-                    <a:xfrm>
-                      <a:off x="0" y="0"/>
-                      <a:ext cx="5731510" cy="2195195"/>
-                    </a:xfrm>
-                    <a:prstGeom prst="rect">
-                      <a:avLst/>
-                    </a:prstGeom>
-                  </pic:spPr>
-                </pic:pic>
-              </a:graphicData>
-            </a:graphic>
-          </wp:inline>
-        </w:drawing>
-      </w:r>
-    </w:p>
-    <w:p>
-      <w:pPr>
-        <w:jc w:val="center"/>
-        <w:rPr>
-          <w:rFonts w:hint="cs"/>
-          <w:rtl/>
-        </w:rPr>
-      </w:pPr>
-      <w:r>
-        <w:rPr>
-          <w:rFonts w:cs="Arial"/>
-          <w:rtl/>
-        </w:rPr>
-        <w:drawing>
-          <wp:inline distT="0" distB="0" distL="0" distR="0" wp14:anchorId="0456B126" wp14:editId="75034224">
-            <wp:extent cx="5731510" cy="1637030"/>
-            <wp:effectExtent l="0" t="0" r="2540" b="1270"/>
-            <wp:docPr id="1808149822" name="Picture 1"/>
-            <wp:cNvGraphicFramePr>
-              <a:graphicFrameLocks xmlns:a="http://schemas.openxmlformats.org/drawingml/2006/main" noChangeAspect="1"/>
-            </wp:cNvGraphicFramePr>
-            <a:graphic xmlns:a="http://schemas.openxmlformats.org/drawingml/2006/main">
-              <a:graphicData uri="http://schemas.openxmlformats.org/drawingml/2006/picture">
-                <pic:pic xmlns:pic="http://schemas.openxmlformats.org/drawingml/2006/picture">
-                  <pic:nvPicPr>
-                    <pic:cNvPr id="1808149822" name=""/>
-                    <pic:cNvPicPr/>
-                  </pic:nvPicPr>
-                  <pic:blipFill>
-                    <a:blip r:embed="rId11"/>
-                    <a:stretch>
-                      <a:fillRect/>
-                    </a:stretch>
-                  </pic:blipFill>
-                  <pic:spPr>
-                    <a:xfrm>
-                      <a:off x="0" y="0"/>
-                      <a:ext cx="5731510" cy="1637030"/>
-                    </a:xfrm>
-                    <a:prstGeom prst="rect">
-                      <a:avLst/>
-                    </a:prstGeom>
-                  </pic:spPr>
-                </pic:pic>
-              </a:graphicData>
-            </a:graphic>
-          </wp:inline>
-        </w:drawing>
-      </w:r>
-    </w:p>
-    <w:p>
-      <w:pPr>
-        <w:rPr>
-          <w:rtl/>
-        </w:rPr>
-      </w:pPr>
-    </w:p>
-    <w:p>
-      <w:pPr>
-        <w:rPr>
-          <w:rtl/>
-        </w:rPr>
-      </w:pPr>
-    </w:p>
-    <w:p>
-      <w:pPr>
-        <w:rPr>
-          <w:rtl/>
-        </w:rPr>
-      </w:pPr>
-    </w:p>
-    <w:p>
-      <w:pPr>
-        <w:rPr>
-          <w:rtl/>
-        </w:rPr>
-      </w:pPr>
-    </w:p>
-    <w:p>
-      <w:pPr>
-        <w:rPr>
-          <w:rtl/>
-        </w:rPr>
-      </w:pPr>
-    </w:p>
-    <w:p>
-      <w:pPr>
-        <w:rPr>
-          <w:rtl/>
-        </w:rPr>
-      </w:pPr>
-    </w:p>
-    <w:p>
-      <w:pPr>
-        <w:rPr>
-          <w:rtl/>
-        </w:rPr>
-      </w:pPr>
-    </w:p>
-    <w:p>
-      <w:pPr>
-        <w:rPr>
-          <w:rtl/>
-        </w:rPr>
-      </w:pPr>
-    </w:p>
-    <w:p>
-      <w:pPr>
-        <w:rPr>
-          <w:rtl/>
-        </w:rPr>
-      </w:pPr>
-    </w:p>
-    <w:p>
-      <w:pPr>
-        <w:rPr>
+        <w:rPr>
+          <w:rtl/>
+        </w:rPr>
+      </w:pPr>
+    </w:p>
+    <w:p>
+      <w:pPr>
+        <w:rPr>
+          <w:rtl/>
+        </w:rPr>
+      </w:pPr>
+    </w:p>
+    <w:p>
+      <w:pPr>
+        <w:rPr>
+          <w:rtl/>
+        </w:rPr>
+      </w:pPr>
+    </w:p>
+    <w:p>
+      <w:pPr>
+        <w:rPr>
+          <w:rtl/>
+        </w:rPr>
+      </w:pPr>
+    </w:p>
+    <w:p>
+      <w:pPr>
+        <w:rPr>
+          <w:rtl/>
+        </w:rPr>
+      </w:pPr>
+    </w:p>
+    <w:p>
+      <w:pPr>
+        <w:rPr>
+          <w:rtl/>
+        </w:rPr>
+      </w:pPr>
+    </w:p>
+    <w:p>
+      <w:pPr>
+        <w:rPr>
+          <w:rtl/>
+        </w:rPr>
+      </w:pPr>
+    </w:p>
+    <w:p>
+      <w:pPr>
+        <w:rPr>
+          <w:rtl/>
+        </w:rPr>
+      </w:pPr>
+    </w:p>
+    <w:p>
+      <w:pPr>
+        <w:rPr>
+          <w:rtl/>
+        </w:rPr>
+      </w:pPr>
+    </w:p>
+    <w:p>
+      <w:pPr>
+        <w:rPr>
+          <w:rtl/>
+        </w:rPr>
+      </w:pPr>
+    </w:p>
+    <w:p>
+      <w:pPr>
+        <w:rPr>
+          <w:rtl/>
+        </w:rPr>
+      </w:pPr>
+    </w:p>
+    <w:p>
+      <w:pPr>
+        <w:rPr>
+          <w:rFonts w:hint="cs"/>
+          <w:rtl/>
+        </w:rPr>
+      </w:pPr>
+    </w:p>
+    <w:p>
+      <w:pPr>
+        <w:rPr>
+          <w:rtl/>
+        </w:rPr>
+      </w:pPr>
+    </w:p>
+    <w:p>
+      <w:pPr>
+        <w:rPr>
+          <w:rFonts w:hint="cs"/>
           <w:b/>
           <w:bCs/>
           <w:u w:val="single"/>
@@ -571,11 +536,9 @@
         </w:rPr>
         <w:t xml:space="preserve">על מנת לנתק את הלקוח מהשרת, נשתמש בעיבוד (קריאה) של הנתונים מהצד של השרת שמתרחש ב </w:t>
       </w:r>
-      <w:proofErr w:type="spellStart"/>
       <w:r>
         <w:t>RuppinClient</w:t>
       </w:r>
-      <w:proofErr w:type="spellEnd"/>
       <w:r>
         <w:rPr>
           <w:rFonts w:hint="cs"/>
@@ -644,6 +607,7 @@
       <w:r>
         <w:rPr>
           <w:rFonts w:cs="Arial"/>
+          <w:noProof/>
           <w:rtl/>
         </w:rPr>
         <w:drawing>
@@ -662,7 +626,7 @@
                     <pic:cNvPicPr/>
                   </pic:nvPicPr>
                   <pic:blipFill>
-                    <a:blip r:embed="rId12"/>
+                    <a:blip r:embed="rId10"/>
                     <a:stretch>
                       <a:fillRect/>
                     </a:stretch>
@@ -750,21 +714,8 @@
         <w:t xml:space="preserve"> </w:t>
       </w:r>
       <w:r>
-        <w:t xml:space="preserve">username, password, </w:t>
-      </w:r>
-      <w:proofErr w:type="spellStart"/>
-      <w:r>
-        <w:t>isStudent</w:t>
-      </w:r>
-      <w:proofErr w:type="spellEnd"/>
-      <w:r>
-        <w:t xml:space="preserve">, </w:t>
-      </w:r>
-      <w:proofErr w:type="spellStart"/>
-      <w:r>
-        <w:t>isHappy</w:t>
-      </w:r>
-      <w:proofErr w:type="spellEnd"/>
+        <w:t>username, password, isStudent, isHappy</w:t>
+      </w:r>
     </w:p>
     <w:p>
       <w:pPr>
@@ -789,11 +740,9 @@
         </w:rPr>
         <w:t xml:space="preserve"> בשביל לבדוק אם השם משתמש והסיסמה של הלקוח הזמני שווי ערך לפרטים של אחד מכל שאר הלקוחות שנמצאים ברשימה </w:t>
       </w:r>
-      <w:proofErr w:type="spellStart"/>
       <w:r>
         <w:t>clientState</w:t>
       </w:r>
-      <w:proofErr w:type="spellEnd"/>
       <w:r>
         <w:rPr>
           <w:rFonts w:hint="cs"/>
@@ -873,11 +822,9 @@
         </w:rPr>
         <w:t xml:space="preserve">ויש לנו 2 מתודות בנויות ששינינו שהן מתודת </w:t>
       </w:r>
-      <w:proofErr w:type="spellStart"/>
       <w:r>
         <w:t>toString</w:t>
       </w:r>
-      <w:proofErr w:type="spellEnd"/>
       <w:r>
         <w:rPr>
           <w:rFonts w:hint="cs"/>
@@ -909,6 +856,153 @@
     <w:p>
       <w:pPr>
         <w:rPr>
+          <w:color w:val="FF0000"/>
+          <w:rtl/>
+        </w:rPr>
+      </w:pPr>
+      <w:r>
+        <w:rPr>
+          <w:rFonts w:hint="cs"/>
+          <w:color w:val="FF0000"/>
+          <w:rtl/>
+        </w:rPr>
+        <w:t>מתודות נוספות לפי הצורך?</w:t>
+      </w:r>
+    </w:p>
+    <w:p>
+      <w:pPr>
+        <w:rPr>
+          <w:rFonts w:hint="cs"/>
+        </w:rPr>
+      </w:pPr>
+      <w:r>
+        <w:rPr>
+          <w:rFonts w:hint="cs"/>
+          <w:rtl/>
+        </w:rPr>
+        <w:t>חוץ ממתודות</w:t>
+      </w:r>
+      <w:r>
+        <w:rPr>
+          <w:rFonts w:hint="cs"/>
+          <w:rtl/>
+        </w:rPr>
+        <w:t xml:space="preserve"> </w:t>
+      </w:r>
+      <w:r>
+        <w:t>checkUser, checkPassword, addUser, changePassword</w:t>
+      </w:r>
+      <w:r>
+        <w:rPr>
+          <w:rFonts w:hint="cs"/>
+          <w:rtl/>
+        </w:rPr>
+        <w:t xml:space="preserve"> הוספנו את מתודות </w:t>
+      </w:r>
+      <w:r>
+        <w:t>findClient</w:t>
+      </w:r>
+      <w:r>
+        <w:rPr>
+          <w:rFonts w:hint="cs"/>
+          <w:rtl/>
+        </w:rPr>
+        <w:t xml:space="preserve"> שמחפשת לקוח לפי השם משתמש שלו ברשימה </w:t>
+      </w:r>
+      <w:r>
+        <w:t>clientState</w:t>
+      </w:r>
+      <w:r>
+        <w:rPr>
+          <w:rFonts w:hint="cs"/>
+          <w:rtl/>
+        </w:rPr>
+        <w:t>, ו-</w:t>
+      </w:r>
+      <w:r>
+        <w:t>saveUsersToCSV</w:t>
+      </w:r>
+      <w:r>
+        <w:rPr>
+          <w:rFonts w:hint="cs"/>
+          <w:rtl/>
+        </w:rPr>
+        <w:t xml:space="preserve"> שבוקשה במטלה בשלב מאוחר יותר והיא עובדת ביחד עם </w:t>
+      </w:r>
+      <w:r>
+        <w:t>addUser</w:t>
+      </w:r>
+      <w:r>
+        <w:rPr>
+          <w:rFonts w:hint="cs"/>
+          <w:rtl/>
+        </w:rPr>
+        <w:t xml:space="preserve"> ושומרת את הלקוחות לקובץ </w:t>
+      </w:r>
+      <w:r>
+        <w:t>backup</w:t>
+      </w:r>
+      <w:r>
+        <w:rPr>
+          <w:rFonts w:hint="cs"/>
+          <w:rtl/>
+        </w:rPr>
+        <w:t xml:space="preserve"> כאשר מספר היוזרים מתחלק ב-3.</w:t>
+      </w:r>
+    </w:p>
+    <w:p>
+      <w:pPr>
+        <w:rPr>
+          <w:rtl/>
+        </w:rPr>
+      </w:pPr>
+    </w:p>
+    <w:p>
+      <w:pPr>
+        <w:rPr>
+          <w:rtl/>
+        </w:rPr>
+      </w:pPr>
+    </w:p>
+    <w:p>
+      <w:pPr>
+        <w:rPr>
+          <w:rtl/>
+        </w:rPr>
+      </w:pPr>
+    </w:p>
+    <w:p>
+      <w:pPr>
+        <w:rPr>
+          <w:rtl/>
+        </w:rPr>
+      </w:pPr>
+    </w:p>
+    <w:p>
+      <w:pPr>
+        <w:rPr>
+          <w:rtl/>
+        </w:rPr>
+      </w:pPr>
+    </w:p>
+    <w:p>
+      <w:pPr>
+        <w:rPr>
+          <w:rtl/>
+        </w:rPr>
+      </w:pPr>
+    </w:p>
+    <w:p>
+      <w:pPr>
+        <w:rPr>
+          <w:rFonts w:hint="cs"/>
+          <w:rtl/>
+        </w:rPr>
+      </w:pPr>
+    </w:p>
+    <w:p>
+      <w:pPr>
+        <w:rPr>
           <w:b/>
           <w:bCs/>
           <w:u w:val="single"/>
@@ -940,7 +1034,6 @@
       <w:pPr>
         <w:jc w:val="center"/>
         <w:rPr>
-          <w:rFonts w:hint="cs"/>
           <w:b/>
           <w:bCs/>
           <w:u w:val="single"/>
@@ -950,13 +1043,16 @@
       <w:r>
         <w:rPr>
           <w:rFonts w:cs="Arial"/>
+          <w:b/>
+          <w:bCs/>
+          <w:u w:val="single"/>
           <w:rtl/>
         </w:rPr>
         <w:drawing>
-          <wp:inline distT="0" distB="0" distL="0" distR="0" wp14:anchorId="711AFAF0" wp14:editId="7173B059">
-            <wp:extent cx="5421221" cy="2234317"/>
-            <wp:effectExtent l="0" t="0" r="8255" b="0"/>
-            <wp:docPr id="958288281" name="Picture 1"/>
+          <wp:inline distT="0" distB="0" distL="0" distR="0" wp14:anchorId="5F2ACD18" wp14:editId="38E03014">
+            <wp:extent cx="5731510" cy="2646045"/>
+            <wp:effectExtent l="0" t="0" r="2540" b="1905"/>
+            <wp:docPr id="751971348" name="Picture 1" descr="A screenshot of a computer&#10;&#10;Description automatically generated"/>
             <wp:cNvGraphicFramePr>
               <a:graphicFrameLocks xmlns:a="http://schemas.openxmlformats.org/drawingml/2006/main" noChangeAspect="1"/>
             </wp:cNvGraphicFramePr>
@@ -964,11 +1060,11 @@
               <a:graphicData uri="http://schemas.openxmlformats.org/drawingml/2006/picture">
                 <pic:pic xmlns:pic="http://schemas.openxmlformats.org/drawingml/2006/picture">
                   <pic:nvPicPr>
-                    <pic:cNvPr id="958288281" name=""/>
+                    <pic:cNvPr id="751971348" name="Picture 1" descr="A screenshot of a computer&#10;&#10;Description automatically generated"/>
                     <pic:cNvPicPr/>
                   </pic:nvPicPr>
                   <pic:blipFill>
-                    <a:blip r:embed="rId13"/>
+                    <a:blip r:embed="rId11"/>
                     <a:stretch>
                       <a:fillRect/>
                     </a:stretch>
@@ -976,7 +1072,7 @@
                   <pic:spPr>
                     <a:xfrm>
                       <a:off x="0" y="0"/>
-                      <a:ext cx="5459787" cy="2250212"/>
+                      <a:ext cx="5731510" cy="2646045"/>
                     </a:xfrm>
                     <a:prstGeom prst="rect">
                       <a:avLst/>
@@ -1006,7 +1102,6 @@
           <w:u w:val="single"/>
           <w:rtl/>
         </w:rPr>
-        <w:lastRenderedPageBreak/>
         <w:t xml:space="preserve">צילום מסך של תוכן </w:t>
       </w:r>
       <w:r>
@@ -1037,10 +1132,10 @@
           <w:rtl/>
         </w:rPr>
         <w:drawing>
-          <wp:inline distT="0" distB="0" distL="0" distR="0" wp14:anchorId="195EE970" wp14:editId="692E2282">
-            <wp:extent cx="3419952" cy="962159"/>
-            <wp:effectExtent l="0" t="0" r="9525" b="9525"/>
-            <wp:docPr id="2076654364" name="Picture 1"/>
+          <wp:inline distT="0" distB="0" distL="0" distR="0" wp14:anchorId="7FCE24C0" wp14:editId="6B910316">
+            <wp:extent cx="4629796" cy="1505160"/>
+            <wp:effectExtent l="0" t="0" r="0" b="0"/>
+            <wp:docPr id="783545958" name="Picture 1"/>
             <wp:cNvGraphicFramePr>
               <a:graphicFrameLocks xmlns:a="http://schemas.openxmlformats.org/drawingml/2006/main" noChangeAspect="1"/>
             </wp:cNvGraphicFramePr>
@@ -1048,11 +1143,11 @@
               <a:graphicData uri="http://schemas.openxmlformats.org/drawingml/2006/picture">
                 <pic:pic xmlns:pic="http://schemas.openxmlformats.org/drawingml/2006/picture">
                   <pic:nvPicPr>
-                    <pic:cNvPr id="2076654364" name=""/>
+                    <pic:cNvPr id="783545958" name=""/>
                     <pic:cNvPicPr/>
                   </pic:nvPicPr>
                   <pic:blipFill>
-                    <a:blip r:embed="rId14"/>
+                    <a:blip r:embed="rId12"/>
                     <a:stretch>
                       <a:fillRect/>
                     </a:stretch>
@@ -1060,7 +1155,7 @@
                   <pic:spPr>
                     <a:xfrm>
                       <a:off x="0" y="0"/>
-                      <a:ext cx="3419952" cy="962159"/>
+                      <a:ext cx="4629796" cy="1505160"/>
                     </a:xfrm>
                     <a:prstGeom prst="rect">
                       <a:avLst/>
@@ -1072,6 +1167,287 @@
           </wp:inline>
         </w:drawing>
       </w:r>
+    </w:p>
+    <w:p>
+      <w:pPr>
+        <w:jc w:val="center"/>
+        <w:rPr>
+          <w:b/>
+          <w:bCs/>
+          <w:rtl/>
+        </w:rPr>
+      </w:pPr>
+    </w:p>
+    <w:p>
+      <w:pPr>
+        <w:rPr>
+          <w:b/>
+          <w:bCs/>
+          <w:rtl/>
+        </w:rPr>
+      </w:pPr>
+      <w:r>
+        <w:rPr>
+          <w:rFonts w:hint="cs"/>
+          <w:b/>
+          <w:bCs/>
+          <w:color w:val="FF0000"/>
+          <w:rtl/>
+        </w:rPr>
+        <w:t>הערה:</w:t>
+      </w:r>
+      <w:r>
+        <w:rPr>
+          <w:rFonts w:hint="cs"/>
+          <w:b/>
+          <w:bCs/>
+          <w:color w:val="FF0000"/>
+          <w:rtl/>
+        </w:rPr>
+        <w:t xml:space="preserve"> </w:t>
+      </w:r>
+      <w:r>
+        <w:rPr>
+          <w:rFonts w:hint="cs"/>
+          <w:rtl/>
+        </w:rPr>
+        <w:t xml:space="preserve">בתרגיל התבקש לשמור מידע על הלקוחות רק כאשר הכמות בליסט מתחלקת ב-3. במקרה ואנחנו עובדים באופן פעולה הזה, במקרה ויש לנו </w:t>
+      </w:r>
+      <w:r>
+        <w:rPr>
+          <w:rFonts w:hint="cs"/>
+          <w:rtl/>
+        </w:rPr>
+        <w:t>לקוח</w:t>
+      </w:r>
+      <w:r>
+        <w:rPr>
+          <w:rFonts w:hint="cs"/>
+          <w:rtl/>
+        </w:rPr>
+        <w:t xml:space="preserve"> שמור במערכת, והוא משנה את הסיסמה שלו לדוגמה, השינוי לא ישמר בקבצי ה-</w:t>
+      </w:r>
+      <w:r>
+        <w:t>backup</w:t>
+      </w:r>
+      <w:r>
+        <w:rPr>
+          <w:rFonts w:hint="cs"/>
+          <w:rtl/>
+        </w:rPr>
+        <w:t xml:space="preserve">, הוספנו פשוט 2 שורות של שמירה, </w:t>
+      </w:r>
+      <w:r>
+        <w:rPr>
+          <w:rFonts w:hint="cs"/>
+          <w:rtl/>
+        </w:rPr>
+        <w:t>גם כאשר הלקוח משנה את הסטטוס שלו כסטודנט ובין אם הוא שמח או לא, וכאשר הוא משנה את הסיסמה שלו,</w:t>
+      </w:r>
+      <w:r>
+        <w:t xml:space="preserve"> </w:t>
+      </w:r>
+      <w:r>
+        <w:rPr>
+          <w:rFonts w:hint="cs"/>
+          <w:b/>
+          <w:bCs/>
+          <w:rtl/>
+        </w:rPr>
+        <w:t>אחרת נאבד מידע קריטי</w:t>
+      </w:r>
+      <w:r>
+        <w:rPr>
+          <w:rFonts w:hint="cs"/>
+          <w:rtl/>
+        </w:rPr>
+        <w:t>.</w:t>
+      </w:r>
+    </w:p>
+    <w:p>
+      <w:pPr>
+        <w:rPr>
+          <w:rtl/>
+        </w:rPr>
+      </w:pPr>
+      <w:r>
+        <w:rPr>
+          <w:rFonts w:hint="cs"/>
+          <w:rtl/>
+        </w:rPr>
+        <w:t xml:space="preserve">התווספה בנוסף פונקציה של קריאת כל הקבצי </w:t>
+      </w:r>
+      <w:r>
+        <w:t>backup</w:t>
+      </w:r>
+      <w:r>
+        <w:rPr>
+          <w:rFonts w:hint="cs"/>
+          <w:rtl/>
+        </w:rPr>
+        <w:t xml:space="preserve"> בשרת של רופין </w:t>
+      </w:r>
+      <w:r>
+        <w:t>(RuppinServer)</w:t>
+      </w:r>
+      <w:r>
+        <w:rPr>
+          <w:rFonts w:hint="cs"/>
+          <w:rtl/>
+        </w:rPr>
+        <w:t xml:space="preserve">, לא היה בדיוק ברור מהתרגיל אם צריך לעשות זאת או לא, אבל הפונקציה פשוט עוברת על כל הקבצי </w:t>
+      </w:r>
+      <w:r>
+        <w:t>backup</w:t>
+      </w:r>
+      <w:r>
+        <w:rPr>
+          <w:rFonts w:hint="cs"/>
+          <w:rtl/>
+        </w:rPr>
+        <w:t xml:space="preserve"> ומכניסה את הלקוחות לתוך הרשימה של </w:t>
+      </w:r>
+      <w:r>
+        <w:t>clientState</w:t>
+      </w:r>
+      <w:r>
+        <w:rPr>
+          <w:rFonts w:hint="cs"/>
+          <w:rtl/>
+        </w:rPr>
+        <w:t xml:space="preserve"> כשהשרת מופעל.</w:t>
+      </w:r>
+    </w:p>
+    <w:p>
+      <w:pPr>
+        <w:rPr>
+          <w:rtl/>
+        </w:rPr>
+      </w:pPr>
+      <w:r>
+        <w:rPr>
+          <w:rFonts w:hint="cs"/>
+          <w:rtl/>
+        </w:rPr>
+        <w:t>התייחסנו למקרה שהמידע הנכון של לקוח מסוים תמיד ימצא בקובץ הכי אחרון מבחינת התאריך והשעה, ככה שכל פעם שנכנס לקוח לרשימה, במקרה והוא יופיע עוד פעם, הרשימה הקודמת שלו תמחק ותוכנס אחת חדשה במקום.</w:t>
+      </w:r>
+    </w:p>
+    <w:p>
+      <w:pPr>
+        <w:rPr>
+          <w:rtl/>
+        </w:rPr>
+      </w:pPr>
+      <w:r>
+        <w:rPr>
+          <w:rFonts w:hint="cs"/>
+          <w:b/>
+          <w:bCs/>
+          <w:rtl/>
+        </w:rPr>
+        <w:t>הבעיה בשיטה הזאת</w:t>
+      </w:r>
+      <w:r>
+        <w:rPr>
+          <w:rFonts w:hint="cs"/>
+          <w:rtl/>
+        </w:rPr>
+        <w:t xml:space="preserve"> היא שאנחנו מסתמכים על כך שהקובץ האחרון שיקרא הוא הקובץ הכי מעודכן ולא בהכרח הקובץ עם הנתונים הכי חדשים. אנחנו לא בטוחים אם ניתן להבטיח זאת רק</w:t>
+      </w:r>
+      <w:r>
+        <w:rPr>
+          <w:rFonts w:hint="cs"/>
+          <w:rtl/>
+        </w:rPr>
+        <w:t xml:space="preserve"> לפי</w:t>
+      </w:r>
+      <w:r>
+        <w:rPr>
+          <w:rFonts w:hint="cs"/>
+          <w:rtl/>
+        </w:rPr>
+        <w:t xml:space="preserve"> שמות הקבצים</w:t>
+      </w:r>
+      <w:r>
+        <w:rPr>
+          <w:rFonts w:hint="cs"/>
+          <w:rtl/>
+        </w:rPr>
+        <w:t>:</w:t>
+      </w:r>
+    </w:p>
+    <w:p>
+      <w:pPr>
+        <w:rPr>
+          <w:rFonts w:hint="cs"/>
+          <w:rtl/>
+        </w:rPr>
+      </w:pPr>
+      <w:r>
+        <w:rPr>
+          <w:rFonts w:cs="Arial"/>
+          <w:rtl/>
+        </w:rPr>
+        <w:drawing>
+          <wp:anchor distT="0" distB="0" distL="114300" distR="114300" simplePos="0" relativeHeight="251658240" behindDoc="0" locked="0" layoutInCell="1" allowOverlap="1" wp14:anchorId="2079054D" wp14:editId="20F2A48E">
+            <wp:simplePos x="0" y="0"/>
+            <wp:positionH relativeFrom="margin">
+              <wp:align>center</wp:align>
+            </wp:positionH>
+            <wp:positionV relativeFrom="paragraph">
+              <wp:posOffset>8200</wp:posOffset>
+            </wp:positionV>
+            <wp:extent cx="5705446" cy="1057524"/>
+            <wp:effectExtent l="0" t="0" r="0" b="9525"/>
+            <wp:wrapNone/>
+            <wp:docPr id="805053928" name="Picture 1"/>
+            <wp:cNvGraphicFramePr>
+              <a:graphicFrameLocks xmlns:a="http://schemas.openxmlformats.org/drawingml/2006/main" noChangeAspect="1"/>
+            </wp:cNvGraphicFramePr>
+            <a:graphic xmlns:a="http://schemas.openxmlformats.org/drawingml/2006/main">
+              <a:graphicData uri="http://schemas.openxmlformats.org/drawingml/2006/picture">
+                <pic:pic xmlns:pic="http://schemas.openxmlformats.org/drawingml/2006/picture">
+                  <pic:nvPicPr>
+                    <pic:cNvPr id="805053928" name=""/>
+                    <pic:cNvPicPr/>
+                  </pic:nvPicPr>
+                  <pic:blipFill>
+                    <a:blip r:embed="rId13">
+                      <a:extLst>
+                        <a:ext uri="{28A0092B-C50C-407E-A947-70E740481C1C}">
+                          <a14:useLocalDpi xmlns:a14="http://schemas.microsoft.com/office/drawing/2010/main" val="0"/>
+                        </a:ext>
+                      </a:extLst>
+                    </a:blip>
+                    <a:stretch>
+                      <a:fillRect/>
+                    </a:stretch>
+                  </pic:blipFill>
+                  <pic:spPr>
+                    <a:xfrm>
+                      <a:off x="0" y="0"/>
+                      <a:ext cx="5705446" cy="1057524"/>
+                    </a:xfrm>
+                    <a:prstGeom prst="rect">
+                      <a:avLst/>
+                    </a:prstGeom>
+                  </pic:spPr>
+                </pic:pic>
+              </a:graphicData>
+            </a:graphic>
+          </wp:anchor>
+        </w:drawing>
+      </w:r>
+    </w:p>
+    <w:p>
+      <w:pPr>
+        <w:rPr>
+          <w:rFonts w:hint="cs"/>
+          <w:b/>
+          <w:bCs/>
+          <w:rtl/>
+        </w:rPr>
+      </w:pPr>
     </w:p>
     <w:sectPr>
       <w:pgSz w:w="11906" w:h="16838"/>

</xml_diff>